<commit_message>
change on ml algo
</commit_message>
<xml_diff>
--- a/ML Algorithm/Clustering/DBSCAN.docx
+++ b/ML Algorithm/Clustering/DBSCAN.docx
@@ -1448,16 +1448,16 @@
         <w:spacing w:after="0" w:line="240" w:lineRule="auto"/>
         <w:textAlignment w:val="baseline"/>
         <w:rPr>
-          <w:rFonts w:ascii="Arial" w:eastAsia="Times New Roman" w:hAnsi="Arial" w:cs="Arial"/>
-          <w:color w:val="273239"/>
-          <w:spacing w:val="2"/>
-          <w:sz w:val="26"/>
-          <w:szCs w:val="26"/>
-        </w:rPr>
-      </w:pPr>
-      <w:r>
-        <w:rPr>
-          <w:rFonts w:ascii="Arial" w:eastAsia="Times New Roman" w:hAnsi="Arial" w:cs="Arial"/>
+          <w:rFonts w:eastAsia="Times New Roman" w:cstheme="minorHAnsi"/>
+          <w:color w:val="273239"/>
+          <w:spacing w:val="2"/>
+          <w:sz w:val="26"/>
+          <w:szCs w:val="26"/>
+        </w:rPr>
+      </w:pPr>
+      <w:r>
+        <w:rPr>
+          <w:rFonts w:eastAsia="Times New Roman" w:cstheme="minorHAnsi"/>
           <w:b/>
           <w:bCs/>
           <w:color w:val="273239"/>
@@ -1466,40 +1466,7 @@
           <w:szCs w:val="26"/>
           <w:bdr w:val="none" w:sz="0" w:space="0" w:color="auto" w:frame="1"/>
         </w:rPr>
-        <w:t xml:space="preserve">DBSCAN algorithm can be abstracted in the following </w:t>
-      </w:r>
-      <w:r>
-        <w:rPr>
-          <w:rFonts w:ascii="Arial" w:eastAsia="Times New Roman" w:hAnsi="Arial" w:cs="Arial"/>
-          <w:b/>
-          <w:bCs/>
-          <w:color w:val="273239"/>
-          <w:spacing w:val="2"/>
-          <w:sz w:val="26"/>
-          <w:szCs w:val="26"/>
-          <w:bdr w:val="none" w:sz="0" w:space="0" w:color="auto" w:frame="1"/>
-        </w:rPr>
-        <w:t>steps:</w:t>
-      </w:r>
-    </w:p>
-    <w:p>
-      <w:pPr>
-        <w:spacing w:after="0" w:line="240" w:lineRule="auto"/>
-        <w:rPr>
-          <w:rFonts w:ascii="Times New Roman" w:eastAsia="Times New Roman" w:hAnsi="Times New Roman" w:cs="Times New Roman"/>
-          <w:sz w:val="24"/>
-          <w:szCs w:val="24"/>
-        </w:rPr>
-      </w:pPr>
-      <w:r>
-        <w:rPr>
-          <w:rFonts w:ascii="Arial" w:eastAsia="Times New Roman" w:hAnsi="Arial" w:cs="Arial"/>
-          <w:color w:val="273239"/>
-          <w:spacing w:val="2"/>
-          <w:sz w:val="26"/>
-          <w:szCs w:val="26"/>
-        </w:rPr>
-        <w:br/>
+        <w:t>DBSCAN algorithm can be abstracted in the following steps:</w:t>
       </w:r>
       <w:r>
         <w:rPr>
@@ -1523,16 +1490,16 @@
         <w:ind w:left="1080"/>
         <w:textAlignment w:val="baseline"/>
         <w:rPr>
-          <w:rFonts w:ascii="Arial" w:eastAsia="Times New Roman" w:hAnsi="Arial" w:cs="Arial"/>
-          <w:color w:val="273239"/>
-          <w:spacing w:val="2"/>
-          <w:sz w:val="26"/>
-          <w:szCs w:val="26"/>
-        </w:rPr>
-      </w:pPr>
-      <w:r>
-        <w:rPr>
-          <w:rFonts w:ascii="Arial" w:eastAsia="Times New Roman" w:hAnsi="Arial" w:cs="Arial"/>
+          <w:rFonts w:eastAsia="Times New Roman" w:cstheme="minorHAnsi"/>
+          <w:color w:val="273239"/>
+          <w:spacing w:val="2"/>
+          <w:sz w:val="26"/>
+          <w:szCs w:val="26"/>
+        </w:rPr>
+      </w:pPr>
+      <w:r>
+        <w:rPr>
+          <w:rFonts w:eastAsia="Times New Roman" w:cstheme="minorHAnsi"/>
           <w:color w:val="273239"/>
           <w:spacing w:val="2"/>
           <w:sz w:val="26"/>
@@ -1552,16 +1519,16 @@
         <w:ind w:left="1080"/>
         <w:textAlignment w:val="baseline"/>
         <w:rPr>
-          <w:rFonts w:ascii="Arial" w:eastAsia="Times New Roman" w:hAnsi="Arial" w:cs="Arial"/>
-          <w:color w:val="273239"/>
-          <w:spacing w:val="2"/>
-          <w:sz w:val="26"/>
-          <w:szCs w:val="26"/>
-        </w:rPr>
-      </w:pPr>
-      <w:r>
-        <w:rPr>
-          <w:rFonts w:ascii="Arial" w:eastAsia="Times New Roman" w:hAnsi="Arial" w:cs="Arial"/>
+          <w:rFonts w:eastAsia="Times New Roman" w:cstheme="minorHAnsi"/>
+          <w:color w:val="273239"/>
+          <w:spacing w:val="2"/>
+          <w:sz w:val="26"/>
+          <w:szCs w:val="26"/>
+        </w:rPr>
+      </w:pPr>
+      <w:r>
+        <w:rPr>
+          <w:rFonts w:eastAsia="Times New Roman" w:cstheme="minorHAnsi"/>
           <w:color w:val="273239"/>
           <w:spacing w:val="2"/>
           <w:sz w:val="26"/>
@@ -1581,16 +1548,16 @@
         <w:ind w:left="1080"/>
         <w:textAlignment w:val="baseline"/>
         <w:rPr>
-          <w:rFonts w:ascii="Arial" w:eastAsia="Times New Roman" w:hAnsi="Arial" w:cs="Arial"/>
-          <w:color w:val="273239"/>
-          <w:spacing w:val="2"/>
-          <w:sz w:val="26"/>
-          <w:szCs w:val="26"/>
-        </w:rPr>
-      </w:pPr>
-      <w:r>
-        <w:rPr>
-          <w:rFonts w:ascii="Arial" w:eastAsia="Times New Roman" w:hAnsi="Arial" w:cs="Arial"/>
+          <w:rFonts w:eastAsia="Times New Roman" w:cstheme="minorHAnsi"/>
+          <w:color w:val="273239"/>
+          <w:spacing w:val="2"/>
+          <w:sz w:val="26"/>
+          <w:szCs w:val="26"/>
+        </w:rPr>
+      </w:pPr>
+      <w:r>
+        <w:rPr>
+          <w:rFonts w:eastAsia="Times New Roman" w:cstheme="minorHAnsi"/>
           <w:color w:val="273239"/>
           <w:spacing w:val="2"/>
           <w:sz w:val="26"/>
@@ -1600,7 +1567,7 @@
       </w:r>
       <w:r>
         <w:rPr>
-          <w:rFonts w:ascii="Arial" w:eastAsia="Times New Roman" w:hAnsi="Arial" w:cs="Arial"/>
+          <w:rFonts w:eastAsia="Times New Roman" w:cstheme="minorHAnsi"/>
           <w:color w:val="273239"/>
           <w:spacing w:val="2"/>
           <w:sz w:val="26"/>
@@ -1611,7 +1578,7 @@
       </w:r>
       <w:r>
         <w:rPr>
-          <w:rFonts w:ascii="Arial" w:eastAsia="Times New Roman" w:hAnsi="Arial" w:cs="Arial"/>
+          <w:rFonts w:eastAsia="Times New Roman" w:cstheme="minorHAnsi"/>
           <w:i/>
           <w:iCs/>
           <w:color w:val="273239"/>
@@ -1624,7 +1591,7 @@
       </w:r>
       <w:r>
         <w:rPr>
-          <w:rFonts w:ascii="Arial" w:eastAsia="Times New Roman" w:hAnsi="Arial" w:cs="Arial"/>
+          <w:rFonts w:eastAsia="Times New Roman" w:cstheme="minorHAnsi"/>
           <w:color w:val="273239"/>
           <w:spacing w:val="2"/>
           <w:sz w:val="26"/>
@@ -1634,7 +1601,7 @@
       </w:r>
       <w:r>
         <w:rPr>
-          <w:rFonts w:ascii="Arial" w:eastAsia="Times New Roman" w:hAnsi="Arial" w:cs="Arial"/>
+          <w:rFonts w:eastAsia="Times New Roman" w:cstheme="minorHAnsi"/>
           <w:i/>
           <w:iCs/>
           <w:color w:val="273239"/>
@@ -1647,7 +1614,7 @@
       </w:r>
       <w:r>
         <w:rPr>
-          <w:rFonts w:ascii="Arial" w:eastAsia="Times New Roman" w:hAnsi="Arial" w:cs="Arial"/>
+          <w:rFonts w:eastAsia="Times New Roman" w:cstheme="minorHAnsi"/>
           <w:color w:val="273239"/>
           <w:spacing w:val="2"/>
           <w:sz w:val="26"/>
@@ -1657,7 +1624,7 @@
       </w:r>
       <w:r>
         <w:rPr>
-          <w:rFonts w:ascii="Arial" w:eastAsia="Times New Roman" w:hAnsi="Arial" w:cs="Arial"/>
+          <w:rFonts w:eastAsia="Times New Roman" w:cstheme="minorHAnsi"/>
           <w:i/>
           <w:iCs/>
           <w:color w:val="273239"/>
@@ -1670,7 +1637,7 @@
       </w:r>
       <w:r>
         <w:rPr>
-          <w:rFonts w:ascii="Arial" w:eastAsia="Times New Roman" w:hAnsi="Arial" w:cs="Arial"/>
+          <w:rFonts w:eastAsia="Times New Roman" w:cstheme="minorHAnsi"/>
           <w:color w:val="273239"/>
           <w:spacing w:val="2"/>
           <w:sz w:val="26"/>
@@ -1680,7 +1647,7 @@
       </w:r>
       <w:r>
         <w:rPr>
-          <w:rFonts w:ascii="Arial" w:eastAsia="Times New Roman" w:hAnsi="Arial" w:cs="Arial"/>
+          <w:rFonts w:eastAsia="Times New Roman" w:cstheme="minorHAnsi"/>
           <w:i/>
           <w:iCs/>
           <w:color w:val="273239"/>
@@ -1693,7 +1660,7 @@
       </w:r>
       <w:r>
         <w:rPr>
-          <w:rFonts w:ascii="Arial" w:eastAsia="Times New Roman" w:hAnsi="Arial" w:cs="Arial"/>
+          <w:rFonts w:eastAsia="Times New Roman" w:cstheme="minorHAnsi"/>
           <w:color w:val="273239"/>
           <w:spacing w:val="2"/>
           <w:sz w:val="26"/>
@@ -1703,7 +1670,7 @@
       </w:r>
       <w:r>
         <w:rPr>
-          <w:rFonts w:ascii="Arial" w:eastAsia="Times New Roman" w:hAnsi="Arial" w:cs="Arial"/>
+          <w:rFonts w:eastAsia="Times New Roman" w:cstheme="minorHAnsi"/>
           <w:i/>
           <w:iCs/>
           <w:color w:val="273239"/>
@@ -1716,7 +1683,7 @@
       </w:r>
       <w:r>
         <w:rPr>
-          <w:rFonts w:ascii="Arial" w:eastAsia="Times New Roman" w:hAnsi="Arial" w:cs="Arial"/>
+          <w:rFonts w:eastAsia="Times New Roman" w:cstheme="minorHAnsi"/>
           <w:color w:val="273239"/>
           <w:spacing w:val="2"/>
           <w:sz w:val="26"/>
@@ -1726,7 +1693,7 @@
       </w:r>
       <w:r>
         <w:rPr>
-          <w:rFonts w:ascii="Arial" w:eastAsia="Times New Roman" w:hAnsi="Arial" w:cs="Arial"/>
+          <w:rFonts w:eastAsia="Times New Roman" w:cstheme="minorHAnsi"/>
           <w:i/>
           <w:iCs/>
           <w:color w:val="273239"/>
@@ -1739,7 +1706,7 @@
       </w:r>
       <w:r>
         <w:rPr>
-          <w:rFonts w:ascii="Arial" w:eastAsia="Times New Roman" w:hAnsi="Arial" w:cs="Arial"/>
+          <w:rFonts w:eastAsia="Times New Roman" w:cstheme="minorHAnsi"/>
           <w:color w:val="273239"/>
           <w:spacing w:val="2"/>
           <w:sz w:val="26"/>
@@ -1749,7 +1716,7 @@
       </w:r>
       <w:r>
         <w:rPr>
-          <w:rFonts w:ascii="Arial" w:eastAsia="Times New Roman" w:hAnsi="Arial" w:cs="Arial"/>
+          <w:rFonts w:eastAsia="Times New Roman" w:cstheme="minorHAnsi"/>
           <w:i/>
           <w:iCs/>
           <w:color w:val="273239"/>
@@ -1762,7 +1729,7 @@
       </w:r>
       <w:r>
         <w:rPr>
-          <w:rFonts w:ascii="Arial" w:eastAsia="Times New Roman" w:hAnsi="Arial" w:cs="Arial"/>
+          <w:rFonts w:eastAsia="Times New Roman" w:cstheme="minorHAnsi"/>
           <w:color w:val="273239"/>
           <w:spacing w:val="2"/>
           <w:sz w:val="26"/>
@@ -1772,7 +1739,7 @@
       </w:r>
       <w:r>
         <w:rPr>
-          <w:rFonts w:ascii="Arial" w:eastAsia="Times New Roman" w:hAnsi="Arial" w:cs="Arial"/>
+          <w:rFonts w:eastAsia="Times New Roman" w:cstheme="minorHAnsi"/>
           <w:i/>
           <w:iCs/>
           <w:color w:val="273239"/>
@@ -1785,7 +1752,7 @@
       </w:r>
       <w:r>
         <w:rPr>
-          <w:rFonts w:ascii="Arial" w:eastAsia="Times New Roman" w:hAnsi="Arial" w:cs="Arial"/>
+          <w:rFonts w:eastAsia="Times New Roman" w:cstheme="minorHAnsi"/>
           <w:color w:val="273239"/>
           <w:spacing w:val="2"/>
           <w:sz w:val="26"/>
@@ -1795,7 +1762,7 @@
       </w:r>
       <w:r>
         <w:rPr>
-          <w:rFonts w:ascii="Arial" w:eastAsia="Times New Roman" w:hAnsi="Arial" w:cs="Arial"/>
+          <w:rFonts w:eastAsia="Times New Roman" w:cstheme="minorHAnsi"/>
           <w:i/>
           <w:iCs/>
           <w:color w:val="273239"/>
@@ -1808,7 +1775,7 @@
       </w:r>
       <w:r>
         <w:rPr>
-          <w:rFonts w:ascii="Arial" w:eastAsia="Times New Roman" w:hAnsi="Arial" w:cs="Arial"/>
+          <w:rFonts w:eastAsia="Times New Roman" w:cstheme="minorHAnsi"/>
           <w:color w:val="273239"/>
           <w:spacing w:val="2"/>
           <w:sz w:val="26"/>
@@ -1818,7 +1785,7 @@
       </w:r>
       <w:r>
         <w:rPr>
-          <w:rFonts w:ascii="Arial" w:eastAsia="Times New Roman" w:hAnsi="Arial" w:cs="Arial"/>
+          <w:rFonts w:eastAsia="Times New Roman" w:cstheme="minorHAnsi"/>
           <w:i/>
           <w:iCs/>
           <w:color w:val="273239"/>
@@ -1831,7 +1798,7 @@
       </w:r>
       <w:r>
         <w:rPr>
-          <w:rFonts w:ascii="Arial" w:eastAsia="Times New Roman" w:hAnsi="Arial" w:cs="Arial"/>
+          <w:rFonts w:eastAsia="Times New Roman" w:cstheme="minorHAnsi"/>
           <w:color w:val="273239"/>
           <w:spacing w:val="2"/>
           <w:sz w:val="26"/>
@@ -1841,7 +1808,7 @@
       </w:r>
       <w:r>
         <w:rPr>
-          <w:rFonts w:ascii="Arial" w:eastAsia="Times New Roman" w:hAnsi="Arial" w:cs="Arial"/>
+          <w:rFonts w:eastAsia="Times New Roman" w:cstheme="minorHAnsi"/>
           <w:i/>
           <w:iCs/>
           <w:color w:val="273239"/>
@@ -1854,7 +1821,7 @@
       </w:r>
       <w:r>
         <w:rPr>
-          <w:rFonts w:ascii="Arial" w:eastAsia="Times New Roman" w:hAnsi="Arial" w:cs="Arial"/>
+          <w:rFonts w:eastAsia="Times New Roman" w:cstheme="minorHAnsi"/>
           <w:color w:val="273239"/>
           <w:spacing w:val="2"/>
           <w:sz w:val="26"/>
@@ -1864,7 +1831,7 @@
       </w:r>
       <w:r>
         <w:rPr>
-          <w:rFonts w:ascii="Arial" w:eastAsia="Times New Roman" w:hAnsi="Arial" w:cs="Arial"/>
+          <w:rFonts w:eastAsia="Times New Roman" w:cstheme="minorHAnsi"/>
           <w:i/>
           <w:iCs/>
           <w:color w:val="273239"/>
@@ -1877,7 +1844,7 @@
       </w:r>
       <w:r>
         <w:rPr>
-          <w:rFonts w:ascii="Arial" w:eastAsia="Times New Roman" w:hAnsi="Arial" w:cs="Arial"/>
+          <w:rFonts w:eastAsia="Times New Roman" w:cstheme="minorHAnsi"/>
           <w:color w:val="273239"/>
           <w:spacing w:val="2"/>
           <w:sz w:val="26"/>
@@ -1887,7 +1854,7 @@
       </w:r>
       <w:r>
         <w:rPr>
-          <w:rFonts w:ascii="Arial" w:eastAsia="Times New Roman" w:hAnsi="Arial" w:cs="Arial"/>
+          <w:rFonts w:eastAsia="Times New Roman" w:cstheme="minorHAnsi"/>
           <w:i/>
           <w:iCs/>
           <w:color w:val="273239"/>
@@ -1900,7 +1867,7 @@
       </w:r>
       <w:r>
         <w:rPr>
-          <w:rFonts w:ascii="Arial" w:eastAsia="Times New Roman" w:hAnsi="Arial" w:cs="Arial"/>
+          <w:rFonts w:eastAsia="Times New Roman" w:cstheme="minorHAnsi"/>
           <w:color w:val="273239"/>
           <w:spacing w:val="2"/>
           <w:sz w:val="26"/>
@@ -1910,7 +1877,7 @@
       </w:r>
       <w:r>
         <w:rPr>
-          <w:rFonts w:ascii="Arial" w:eastAsia="Times New Roman" w:hAnsi="Arial" w:cs="Arial"/>
+          <w:rFonts w:eastAsia="Times New Roman" w:cstheme="minorHAnsi"/>
           <w:i/>
           <w:iCs/>
           <w:color w:val="273239"/>
@@ -1923,7 +1890,7 @@
       </w:r>
       <w:r>
         <w:rPr>
-          <w:rFonts w:ascii="Arial" w:eastAsia="Times New Roman" w:hAnsi="Arial" w:cs="Arial"/>
+          <w:rFonts w:eastAsia="Times New Roman" w:cstheme="minorHAnsi"/>
           <w:color w:val="273239"/>
           <w:spacing w:val="2"/>
           <w:sz w:val="26"/>
@@ -1933,7 +1900,7 @@
       </w:r>
       <w:r>
         <w:rPr>
-          <w:rFonts w:ascii="Arial" w:eastAsia="Times New Roman" w:hAnsi="Arial" w:cs="Arial"/>
+          <w:rFonts w:eastAsia="Times New Roman" w:cstheme="minorHAnsi"/>
           <w:i/>
           <w:iCs/>
           <w:color w:val="273239"/>
@@ -1946,7 +1913,7 @@
       </w:r>
       <w:r>
         <w:rPr>
-          <w:rFonts w:ascii="Arial" w:eastAsia="Times New Roman" w:hAnsi="Arial" w:cs="Arial"/>
+          <w:rFonts w:eastAsia="Times New Roman" w:cstheme="minorHAnsi"/>
           <w:color w:val="273239"/>
           <w:spacing w:val="2"/>
           <w:sz w:val="26"/>
@@ -1966,16 +1933,16 @@
         <w:ind w:left="1080"/>
         <w:textAlignment w:val="baseline"/>
         <w:rPr>
-          <w:rFonts w:ascii="Arial" w:eastAsia="Times New Roman" w:hAnsi="Arial" w:cs="Arial"/>
-          <w:color w:val="273239"/>
-          <w:spacing w:val="2"/>
-          <w:sz w:val="26"/>
-          <w:szCs w:val="26"/>
-        </w:rPr>
-      </w:pPr>
-      <w:r>
-        <w:rPr>
-          <w:rFonts w:ascii="Arial" w:eastAsia="Times New Roman" w:hAnsi="Arial" w:cs="Arial"/>
+          <w:rFonts w:eastAsia="Times New Roman" w:cstheme="minorHAnsi"/>
+          <w:color w:val="273239"/>
+          <w:spacing w:val="2"/>
+          <w:sz w:val="26"/>
+          <w:szCs w:val="26"/>
+        </w:rPr>
+      </w:pPr>
+      <w:r>
+        <w:rPr>
+          <w:rFonts w:eastAsia="Times New Roman" w:cstheme="minorHAnsi"/>
           <w:color w:val="273239"/>
           <w:spacing w:val="2"/>
           <w:sz w:val="26"/>

</xml_diff>